<commit_message>
uppdaterade kursrapport samt fixade pdf till testpec
</commit_message>
<xml_diff>
--- a/Dokument/Testspecifikation/Testspecifikation.docx
+++ b/Dokument/Testspecifikation/Testspecifikation.docx
@@ -9,6 +9,8 @@
           <w:lang w:val="sv-SE"/>
         </w:rPr>
       </w:pPr>
+      <w:bookmarkStart w:id="0" w:name="_GoBack"/>
+      <w:bookmarkEnd w:id="0"/>
     </w:p>
     <w:p>
       <w:pPr>
@@ -367,7 +369,7 @@
                 <w:szCs w:val="20"/>
                 <w:lang w:val="sv-SE"/>
               </w:rPr>
-              <w:t>28/05</w:t>
+              <w:t>10/04</w:t>
             </w:r>
             <w:r>
               <w:rPr>
@@ -427,6 +429,15 @@
                 <w:lang w:val="sv-SE"/>
               </w:rPr>
               <w:t>Yobart</w:t>
+            </w:r>
+            <w:r>
+              <w:rPr>
+                <w:rFonts w:ascii="Arial" w:hAnsi="Arial" w:cs="Arial"/>
+                <w:sz w:val="20"/>
+                <w:szCs w:val="20"/>
+                <w:lang w:val="sv-SE"/>
+              </w:rPr>
+              <w:t xml:space="preserve"> Amino</w:t>
             </w:r>
           </w:p>
         </w:tc>
@@ -462,6 +473,15 @@
                 <w:lang w:val="sv-SE"/>
               </w:rPr>
             </w:pPr>
+            <w:r>
+              <w:rPr>
+                <w:rFonts w:ascii="Arial" w:hAnsi="Arial" w:cs="Arial"/>
+                <w:sz w:val="20"/>
+                <w:szCs w:val="20"/>
+                <w:lang w:val="sv-SE"/>
+              </w:rPr>
+              <w:t>28/05/2017</w:t>
+            </w:r>
           </w:p>
         </w:tc>
         <w:tc>
@@ -478,6 +498,15 @@
                 <w:lang w:val="sv-SE"/>
               </w:rPr>
             </w:pPr>
+            <w:r>
+              <w:rPr>
+                <w:rFonts w:ascii="Arial" w:hAnsi="Arial" w:cs="Arial"/>
+                <w:sz w:val="20"/>
+                <w:szCs w:val="20"/>
+                <w:lang w:val="sv-SE"/>
+              </w:rPr>
+              <w:t>1.1</w:t>
+            </w:r>
           </w:p>
         </w:tc>
         <w:tc>
@@ -494,6 +523,15 @@
                 <w:lang w:val="sv-SE"/>
               </w:rPr>
             </w:pPr>
+            <w:r>
+              <w:rPr>
+                <w:rFonts w:ascii="Arial" w:hAnsi="Arial" w:cs="Arial"/>
+                <w:sz w:val="20"/>
+                <w:szCs w:val="20"/>
+                <w:lang w:val="sv-SE"/>
+              </w:rPr>
+              <w:t>Yobart Amino</w:t>
+            </w:r>
           </w:p>
         </w:tc>
         <w:tc>
@@ -803,7 +841,11 @@
     <w:sdt>
       <w:sdtPr>
         <w:rPr>
-          <w:lang w:val="sv-SE"/>
+          <w:rFonts w:ascii="Times New Roman" w:eastAsia="Batang" w:hAnsi="Times New Roman" w:cs="Times New Roman"/>
+          <w:color w:val="auto"/>
+          <w:sz w:val="24"/>
+          <w:szCs w:val="24"/>
+          <w:lang w:val="sv-SE" w:eastAsia="ko-KR"/>
         </w:rPr>
         <w:id w:val="-1050302549"/>
         <w:docPartObj>
@@ -813,14 +855,9 @@
       </w:sdtPr>
       <w:sdtEndPr>
         <w:rPr>
-          <w:rFonts w:ascii="Times New Roman" w:eastAsia="Batang" w:hAnsi="Times New Roman" w:cs="Times New Roman"/>
           <w:b/>
           <w:bCs/>
           <w:noProof/>
-          <w:color w:val="auto"/>
-          <w:sz w:val="24"/>
-          <w:szCs w:val="24"/>
-          <w:lang w:eastAsia="ko-KR"/>
         </w:rPr>
       </w:sdtEndPr>
       <w:sdtContent>
@@ -1489,7 +1526,7 @@
                 <w:webHidden/>
                 <w:lang w:val="sv-SE"/>
               </w:rPr>
-              <w:t>5</w:t>
+              <w:t>6</w:t>
             </w:r>
             <w:r>
               <w:rPr>
@@ -1544,15 +1581,15 @@
           <w:lang w:val="sv-SE"/>
         </w:rPr>
       </w:pPr>
-      <w:bookmarkStart w:id="0" w:name="_Toc128880751"/>
-      <w:bookmarkStart w:id="1" w:name="_Toc128889215"/>
+      <w:bookmarkStart w:id="1" w:name="_Toc128880751"/>
+      <w:bookmarkStart w:id="2" w:name="_Toc128889215"/>
       <w:r>
         <w:rPr>
           <w:lang w:val="sv-SE"/>
         </w:rPr>
         <w:br w:type="page"/>
       </w:r>
-      <w:bookmarkStart w:id="2" w:name="_Toc483775103"/>
+      <w:bookmarkStart w:id="3" w:name="_Toc483775103"/>
     </w:p>
     <w:p>
       <w:pPr>
@@ -1585,46 +1622,46 @@
         </w:rPr>
         <w:t>Introduktion</w:t>
       </w:r>
+      <w:bookmarkEnd w:id="3"/>
+    </w:p>
+    <w:p>
+      <w:pPr>
+        <w:rPr>
+          <w:lang w:val="sv-SE"/>
+        </w:rPr>
+      </w:pPr>
+    </w:p>
+    <w:p>
+      <w:pPr>
+        <w:rPr>
+          <w:lang w:val="sv-SE"/>
+        </w:rPr>
+      </w:pPr>
+    </w:p>
+    <w:p>
+      <w:pPr>
+        <w:rPr>
+          <w:lang w:val="sv-SE"/>
+        </w:rPr>
+      </w:pPr>
+    </w:p>
+    <w:p>
+      <w:pPr>
+        <w:pStyle w:val="Heading2"/>
+        <w:rPr>
+          <w:lang w:val="sv-SE"/>
+        </w:rPr>
+      </w:pPr>
+      <w:bookmarkStart w:id="4" w:name="_Toc483775104"/>
+      <w:bookmarkEnd w:id="1"/>
       <w:bookmarkEnd w:id="2"/>
-    </w:p>
-    <w:p>
-      <w:pPr>
-        <w:rPr>
-          <w:lang w:val="sv-SE"/>
-        </w:rPr>
-      </w:pPr>
-    </w:p>
-    <w:p>
-      <w:pPr>
-        <w:rPr>
-          <w:lang w:val="sv-SE"/>
-        </w:rPr>
-      </w:pPr>
-    </w:p>
-    <w:p>
-      <w:pPr>
-        <w:rPr>
-          <w:lang w:val="sv-SE"/>
-        </w:rPr>
-      </w:pPr>
-    </w:p>
-    <w:p>
-      <w:pPr>
-        <w:pStyle w:val="Heading2"/>
-        <w:rPr>
-          <w:lang w:val="sv-SE"/>
-        </w:rPr>
-      </w:pPr>
-      <w:bookmarkStart w:id="3" w:name="_Toc483775104"/>
-      <w:bookmarkEnd w:id="0"/>
-      <w:bookmarkEnd w:id="1"/>
       <w:r>
         <w:rPr>
           <w:lang w:val="sv-SE"/>
         </w:rPr>
         <w:t>Dokumentets syfte</w:t>
       </w:r>
-      <w:bookmarkEnd w:id="3"/>
+      <w:bookmarkEnd w:id="4"/>
     </w:p>
     <w:p>
       <w:pPr>
@@ -1725,14 +1762,14 @@
           <w:lang w:val="sv-SE"/>
         </w:rPr>
       </w:pPr>
-      <w:bookmarkStart w:id="4" w:name="_Toc483775105"/>
+      <w:bookmarkStart w:id="5" w:name="_Toc483775105"/>
       <w:r>
         <w:rPr>
           <w:lang w:val="sv-SE"/>
         </w:rPr>
         <w:t>Dokumentets översikt</w:t>
       </w:r>
-      <w:bookmarkEnd w:id="4"/>
+      <w:bookmarkEnd w:id="5"/>
     </w:p>
     <w:p>
       <w:pPr>
@@ -1831,7 +1868,7 @@
           <w:lang w:val="sv-SE"/>
         </w:rPr>
       </w:pPr>
-      <w:bookmarkStart w:id="5" w:name="_Toc483775106"/>
+      <w:bookmarkStart w:id="6" w:name="_Toc483775106"/>
       <w:r>
         <w:rPr>
           <w:lang w:val="sv-SE"/>
@@ -1839,7 +1876,7 @@
         <w:lastRenderedPageBreak/>
         <w:t>Testdokumentation</w:t>
       </w:r>
-      <w:bookmarkEnd w:id="5"/>
+      <w:bookmarkEnd w:id="6"/>
     </w:p>
     <w:p>
       <w:pPr>
@@ -1848,7 +1885,7 @@
           <w:lang w:val="sv-SE"/>
         </w:rPr>
       </w:pPr>
-      <w:bookmarkStart w:id="6" w:name="_Toc483775107"/>
+      <w:bookmarkStart w:id="7" w:name="_Toc483775107"/>
       <w:r>
         <w:rPr>
           <w:lang w:val="sv-SE"/>
@@ -1861,7 +1898,7 @@
         </w:rPr>
         <w:t xml:space="preserve"> Slice</w:t>
       </w:r>
-      <w:bookmarkEnd w:id="6"/>
+      <w:bookmarkEnd w:id="7"/>
       <w:r>
         <w:rPr>
           <w:lang w:val="sv-SE"/>
@@ -2304,14 +2341,14 @@
           <w:lang w:val="sv-SE"/>
         </w:rPr>
       </w:pPr>
-      <w:bookmarkStart w:id="7" w:name="_Toc483775108"/>
+      <w:bookmarkStart w:id="8" w:name="_Toc483775108"/>
       <w:r>
         <w:rPr>
           <w:lang w:val="sv-SE"/>
         </w:rPr>
         <w:t>Product Backlog</w:t>
       </w:r>
-      <w:bookmarkEnd w:id="7"/>
+      <w:bookmarkEnd w:id="8"/>
     </w:p>
     <w:p>
       <w:pPr>
@@ -2499,9 +2536,9 @@
           <w:lang w:val="en-US"/>
         </w:rPr>
       </w:pPr>
-      <w:bookmarkStart w:id="8" w:name="_Toc173232314"/>
-      <w:bookmarkStart w:id="9" w:name="_Toc179015581"/>
-      <w:bookmarkStart w:id="10" w:name="_Toc483775109"/>
+      <w:bookmarkStart w:id="9" w:name="_Toc173232314"/>
+      <w:bookmarkStart w:id="10" w:name="_Toc179015581"/>
+      <w:bookmarkStart w:id="11" w:name="_Toc483775109"/>
       <w:r>
         <w:rPr>
           <w:lang w:val="en-US"/>
@@ -2509,9 +2546,9 @@
         <w:lastRenderedPageBreak/>
         <w:t>Appendix A - References</w:t>
       </w:r>
-      <w:bookmarkEnd w:id="8"/>
       <w:bookmarkEnd w:id="9"/>
       <w:bookmarkEnd w:id="10"/>
+      <w:bookmarkEnd w:id="11"/>
     </w:p>
     <w:p>
       <w:r>
@@ -2555,8 +2592,6 @@
           <w:lang w:val="en-US"/>
         </w:rPr>
       </w:pPr>
-      <w:bookmarkStart w:id="11" w:name="_GoBack"/>
-      <w:bookmarkEnd w:id="11"/>
     </w:p>
     <w:sectPr>
       <w:headerReference w:type="default" r:id="rId10"/>
@@ -3866,6 +3901,50 @@
     <w:lsdException w:name="Hyperlink" w:uiPriority="99"/>
     <w:lsdException w:name="Strong" w:qFormat="1"/>
     <w:lsdException w:name="Emphasis" w:qFormat="1"/>
+    <w:lsdException w:name="Normal Table" w:semiHidden="1" w:unhideWhenUsed="1"/>
+    <w:lsdException w:name="Table Simple 1" w:semiHidden="1" w:unhideWhenUsed="1"/>
+    <w:lsdException w:name="Table Simple 2" w:semiHidden="1" w:unhideWhenUsed="1"/>
+    <w:lsdException w:name="Table Simple 3" w:semiHidden="1" w:unhideWhenUsed="1"/>
+    <w:lsdException w:name="Table Classic 1" w:semiHidden="1" w:unhideWhenUsed="1"/>
+    <w:lsdException w:name="Table Classic 2" w:semiHidden="1" w:unhideWhenUsed="1"/>
+    <w:lsdException w:name="Table Classic 3" w:semiHidden="1" w:unhideWhenUsed="1"/>
+    <w:lsdException w:name="Table Classic 4" w:semiHidden="1" w:unhideWhenUsed="1"/>
+    <w:lsdException w:name="Table Colorful 1" w:semiHidden="1" w:unhideWhenUsed="1"/>
+    <w:lsdException w:name="Table Colorful 2" w:semiHidden="1" w:unhideWhenUsed="1"/>
+    <w:lsdException w:name="Table Colorful 3" w:semiHidden="1" w:unhideWhenUsed="1"/>
+    <w:lsdException w:name="Table Columns 1" w:semiHidden="1" w:unhideWhenUsed="1"/>
+    <w:lsdException w:name="Table Columns 2" w:semiHidden="1" w:unhideWhenUsed="1"/>
+    <w:lsdException w:name="Table Columns 3" w:semiHidden="1" w:unhideWhenUsed="1"/>
+    <w:lsdException w:name="Table Columns 4" w:semiHidden="1" w:unhideWhenUsed="1"/>
+    <w:lsdException w:name="Table Columns 5" w:semiHidden="1" w:unhideWhenUsed="1"/>
+    <w:lsdException w:name="Table Grid 1" w:semiHidden="1" w:unhideWhenUsed="1"/>
+    <w:lsdException w:name="Table Grid 2" w:semiHidden="1" w:unhideWhenUsed="1"/>
+    <w:lsdException w:name="Table Grid 3" w:semiHidden="1" w:unhideWhenUsed="1"/>
+    <w:lsdException w:name="Table Grid 4" w:semiHidden="1" w:unhideWhenUsed="1"/>
+    <w:lsdException w:name="Table Grid 5" w:semiHidden="1" w:unhideWhenUsed="1"/>
+    <w:lsdException w:name="Table Grid 6" w:semiHidden="1" w:unhideWhenUsed="1"/>
+    <w:lsdException w:name="Table Grid 7" w:semiHidden="1" w:unhideWhenUsed="1"/>
+    <w:lsdException w:name="Table Grid 8" w:semiHidden="1" w:unhideWhenUsed="1"/>
+    <w:lsdException w:name="Table List 1" w:semiHidden="1" w:unhideWhenUsed="1"/>
+    <w:lsdException w:name="Table List 2" w:semiHidden="1" w:unhideWhenUsed="1"/>
+    <w:lsdException w:name="Table List 3" w:semiHidden="1" w:unhideWhenUsed="1"/>
+    <w:lsdException w:name="Table List 4" w:semiHidden="1" w:unhideWhenUsed="1"/>
+    <w:lsdException w:name="Table List 5" w:semiHidden="1" w:unhideWhenUsed="1"/>
+    <w:lsdException w:name="Table List 6" w:semiHidden="1" w:unhideWhenUsed="1"/>
+    <w:lsdException w:name="Table List 7" w:semiHidden="1" w:unhideWhenUsed="1"/>
+    <w:lsdException w:name="Table List 8" w:semiHidden="1" w:unhideWhenUsed="1"/>
+    <w:lsdException w:name="Table 3D effects 1" w:semiHidden="1" w:unhideWhenUsed="1"/>
+    <w:lsdException w:name="Table 3D effects 2" w:semiHidden="1" w:unhideWhenUsed="1"/>
+    <w:lsdException w:name="Table 3D effects 3" w:semiHidden="1" w:unhideWhenUsed="1"/>
+    <w:lsdException w:name="Table Contemporary" w:semiHidden="1" w:unhideWhenUsed="1"/>
+    <w:lsdException w:name="Table Elegant" w:semiHidden="1" w:unhideWhenUsed="1"/>
+    <w:lsdException w:name="Table Professional" w:semiHidden="1" w:unhideWhenUsed="1"/>
+    <w:lsdException w:name="Table Subtle 1" w:semiHidden="1" w:unhideWhenUsed="1"/>
+    <w:lsdException w:name="Table Subtle 2" w:semiHidden="1" w:unhideWhenUsed="1"/>
+    <w:lsdException w:name="Table Web 1" w:semiHidden="1" w:unhideWhenUsed="1"/>
+    <w:lsdException w:name="Table Web 2" w:semiHidden="1" w:unhideWhenUsed="1"/>
+    <w:lsdException w:name="Table Web 3" w:semiHidden="1" w:unhideWhenUsed="1"/>
+    <w:lsdException w:name="Table Theme" w:semiHidden="1" w:unhideWhenUsed="1"/>
     <w:lsdException w:name="Placeholder Text" w:semiHidden="1" w:uiPriority="99"/>
     <w:lsdException w:name="No Spacing" w:uiPriority="1" w:qFormat="1"/>
     <w:lsdException w:name="Light Shading" w:uiPriority="60"/>
@@ -4297,11 +4376,15 @@
   </w:style>
   <w:style w:type="character" w:default="1" w:styleId="DefaultParagraphFont">
     <w:name w:val="Default Paragraph Font"/>
+    <w:uiPriority w:val="1"/>
     <w:semiHidden/>
+    <w:unhideWhenUsed/>
   </w:style>
   <w:style w:type="table" w:default="1" w:styleId="TableNormal">
     <w:name w:val="Normal Table"/>
+    <w:uiPriority w:val="99"/>
     <w:semiHidden/>
+    <w:unhideWhenUsed/>
     <w:tblPr>
       <w:tblInd w:w="0" w:type="dxa"/>
       <w:tblCellMar>
@@ -4314,7 +4397,9 @@
   </w:style>
   <w:style w:type="numbering" w:default="1" w:styleId="NoList">
     <w:name w:val="No List"/>
+    <w:uiPriority w:val="99"/>
     <w:semiHidden/>
+    <w:unhideWhenUsed/>
   </w:style>
   <w:style w:type="paragraph" w:styleId="Header">
     <w:name w:val="header"/>
@@ -4958,7 +5043,7 @@
 </file>
 
 <file path=customXml/itemProps1.xml><?xml version="1.0" encoding="utf-8"?>
-<ds:datastoreItem xmlns:ds="http://schemas.openxmlformats.org/officeDocument/2006/customXml" ds:itemID="{93795589-4FC1-4A24-8DFA-E7924D023C25}">
+<ds:datastoreItem xmlns:ds="http://schemas.openxmlformats.org/officeDocument/2006/customXml" ds:itemID="{24E8D27B-DFD5-4A27-B40F-39B0A3271943}">
   <ds:schemaRefs>
     <ds:schemaRef ds:uri="http://schemas.openxmlformats.org/officeDocument/2006/bibliography"/>
   </ds:schemaRefs>

</xml_diff>